<commit_message>
add logic outcome 2
</commit_message>
<xml_diff>
--- a/outcome2/Logic xử lý.docx
+++ b/outcome2/Logic xử lý.docx
@@ -5,18 +5,29 @@
     <w:p>
       <w:pPr>
         <w:rPr>
-          <w:lang w:val="en-US"/>
-        </w:rPr>
-      </w:pPr>
-      <w:r>
-        <w:rPr>
-          <w:lang w:val="en-US"/>
-        </w:rPr>
-        <w:t>Flow chính là đi từ page List qua Card</w:t>
-      </w:r>
-    </w:p>
-    <w:p>
-      <w:pPr>
+          <w:b/>
+          <w:bCs/>
+          <w:color w:val="FF0000"/>
+          <w:sz w:val="24"/>
+          <w:szCs w:val="24"/>
+          <w:lang w:val="en-US"/>
+        </w:rPr>
+      </w:pPr>
+      <w:r>
+        <w:rPr>
+          <w:b/>
+          <w:bCs/>
+          <w:color w:val="FF0000"/>
+          <w:sz w:val="24"/>
+          <w:szCs w:val="24"/>
+          <w:lang w:val="en-US"/>
+        </w:rPr>
+        <w:t>FLOW CHÍNH LÀ ĐI TỪ PAGE LIST QUA CARD</w:t>
+      </w:r>
+    </w:p>
+    <w:p>
+      <w:pPr>
+        <w:pStyle w:val="Heading1"/>
         <w:rPr>
           <w:lang w:val="en-US"/>
         </w:rPr>
@@ -30,42 +41,28 @@
     </w:p>
     <w:p>
       <w:pPr>
-        <w:rPr>
-          <w:lang w:val="en-US"/>
-        </w:rPr>
-      </w:pPr>
-      <w:r>
-        <w:rPr>
-          <w:lang w:val="en-US"/>
-        </w:rPr>
-        <w:t>Web :</w:t>
-      </w:r>
-    </w:p>
-    <w:p>
-      <w:pPr>
-        <w:rPr>
-          <w:lang w:val="en-US"/>
-        </w:rPr>
-      </w:pPr>
-      <w:r>
-        <w:rPr>
-          <w:lang w:val="en-US"/>
-        </w:rPr>
-        <w:t>Các nút bấm:</w:t>
-      </w:r>
-    </w:p>
-    <w:p>
-      <w:pPr>
-        <w:rPr>
-          <w:b/>
-          <w:bCs/>
-          <w:lang w:val="en-US"/>
-        </w:rPr>
-      </w:pPr>
-      <w:r>
-        <w:rPr>
-          <w:b/>
-          <w:bCs/>
+        <w:pStyle w:val="Heading2"/>
+        <w:rPr>
+          <w:lang w:val="en-US"/>
+        </w:rPr>
+      </w:pPr>
+      <w:r>
+        <w:rPr>
+          <w:lang w:val="en-US"/>
+        </w:rPr>
+        <w:t>Web</w:t>
+      </w:r>
+    </w:p>
+    <w:p>
+      <w:pPr>
+        <w:pStyle w:val="Heading3"/>
+        <w:ind w:firstLine="720"/>
+        <w:rPr>
+          <w:lang w:val="en-US"/>
+        </w:rPr>
+      </w:pPr>
+      <w:r>
+        <w:rPr>
           <w:lang w:val="en-US"/>
         </w:rPr>
         <w:t>Trên page chính</w:t>
@@ -73,7 +70,7 @@
     </w:p>
     <w:p>
       <w:pPr>
-        <w:ind w:left="720"/>
+        <w:ind w:left="1440"/>
         <w:rPr>
           <w:lang w:val="en-US"/>
         </w:rPr>
@@ -95,7 +92,7 @@
     </w:p>
     <w:p>
       <w:pPr>
-        <w:ind w:left="720" w:firstLine="720"/>
+        <w:ind w:left="1440" w:firstLine="720"/>
         <w:rPr>
           <w:lang w:val="en-US"/>
         </w:rPr>
@@ -149,7 +146,7 @@
     </w:p>
     <w:p>
       <w:pPr>
-        <w:ind w:left="720" w:firstLine="720"/>
+        <w:ind w:left="1440" w:firstLine="720"/>
         <w:rPr>
           <w:lang w:val="en-US"/>
         </w:rPr>
@@ -175,7 +172,7 @@
     </w:p>
     <w:p>
       <w:pPr>
-        <w:ind w:left="720"/>
+        <w:ind w:left="1440"/>
         <w:rPr>
           <w:lang w:val="en-US"/>
         </w:rPr>
@@ -209,7 +206,7 @@
     </w:p>
     <w:p>
       <w:pPr>
-        <w:ind w:left="720"/>
+        <w:ind w:left="1440"/>
         <w:rPr>
           <w:lang w:val="en-US"/>
         </w:rPr>
@@ -255,7 +252,7 @@
     </w:p>
     <w:p>
       <w:pPr>
-        <w:ind w:left="720"/>
+        <w:ind w:left="1440"/>
         <w:rPr>
           <w:b/>
           <w:bCs/>
@@ -281,7 +278,7 @@
     </w:p>
     <w:p>
       <w:pPr>
-        <w:ind w:left="720"/>
+        <w:ind w:left="1440"/>
         <w:rPr>
           <w:lang w:val="en-US"/>
         </w:rPr>
@@ -317,19 +314,7 @@
         <w:rPr>
           <w:lang w:val="en-US"/>
         </w:rPr>
-        <w:t xml:space="preserve"> yêu cầu phải chọn 1</w:t>
-      </w:r>
-      <w:r>
-        <w:rPr>
-          <w:lang w:val="en-US"/>
-        </w:rPr>
-        <w:t>/nhiều</w:t>
-      </w:r>
-      <w:r>
-        <w:rPr>
-          <w:lang w:val="en-US"/>
-        </w:rPr>
-        <w:t xml:space="preserve"> dòng trong table trước </w:t>
+        <w:t xml:space="preserve"> yêu cầu phải chọn 1/nhiều dòng trong table trước </w:t>
       </w:r>
       <w:r>
         <w:rPr>
@@ -358,73 +343,925 @@
     </w:p>
     <w:p>
       <w:pPr>
+        <w:ind w:left="1440"/>
+        <w:rPr>
+          <w:lang w:val="en-US"/>
+        </w:rPr>
+      </w:pPr>
+      <w:r>
+        <w:rPr>
+          <w:b/>
+          <w:bCs/>
+          <w:lang w:val="en-US"/>
+        </w:rPr>
+        <w:t>Filter</w:t>
+      </w:r>
+      <w:r>
+        <w:rPr>
+          <w:lang w:val="en-US"/>
+        </w:rPr>
+        <w:t>: hiện lên  Area chọn filter bên phải table (như hình outcome2/</w:t>
+      </w:r>
+      <w:r>
+        <w:rPr>
+          <w:lang w:val="en-US"/>
+        </w:rPr>
+        <w:t>mockup_orderList-filter</w:t>
+      </w:r>
+      <w:r>
+        <w:rPr>
+          <w:lang w:val="en-US"/>
+        </w:rPr>
+        <w:t>)</w:t>
+      </w:r>
+    </w:p>
+    <w:p>
+      <w:pPr>
+        <w:pStyle w:val="Heading3"/>
+        <w:ind w:firstLine="720"/>
+        <w:rPr>
+          <w:lang w:val="en-US"/>
+        </w:rPr>
+      </w:pPr>
+      <w:r>
+        <w:rPr>
+          <w:lang w:val="en-US"/>
+        </w:rPr>
+        <w:t>Tr</w:t>
+      </w:r>
+      <w:r>
+        <w:rPr>
+          <w:lang w:val="en-US"/>
+        </w:rPr>
+        <w:t>ong Area filter</w:t>
+      </w:r>
+    </w:p>
+    <w:p>
+      <w:pPr>
+        <w:ind w:left="1440"/>
+        <w:rPr>
+          <w:lang w:val="en-US"/>
+        </w:rPr>
+      </w:pPr>
+      <w:r>
+        <w:rPr>
+          <w:b/>
+          <w:bCs/>
+          <w:lang w:val="en-US"/>
+        </w:rPr>
+        <w:t>Add Field</w:t>
+      </w:r>
+      <w:r>
+        <w:rPr>
+          <w:b/>
+          <w:bCs/>
+          <w:lang w:val="en-US"/>
+        </w:rPr>
+        <w:t xml:space="preserve">: </w:t>
+      </w:r>
+      <w:r>
+        <w:rPr>
+          <w:lang w:val="en-US"/>
+        </w:rPr>
+        <w:t>thêm 2 line mới ngay trên nút fitler</w:t>
+      </w:r>
+      <w:r>
+        <w:rPr>
+          <w:b/>
+          <w:bCs/>
+          <w:lang w:val="en-US"/>
+        </w:rPr>
+        <w:t xml:space="preserve"> </w:t>
+      </w:r>
+      <w:r>
+        <w:rPr>
+          <w:b/>
+          <w:bCs/>
+          <w:lang w:val="en-US"/>
+        </w:rPr>
+        <w:sym w:font="Wingdings" w:char="F0E0"/>
+      </w:r>
+      <w:r>
+        <w:rPr>
+          <w:b/>
+          <w:bCs/>
+          <w:lang w:val="en-US"/>
+        </w:rPr>
+        <w:t xml:space="preserve"> </w:t>
+      </w:r>
+      <w:r>
+        <w:rPr>
+          <w:lang w:val="en-US"/>
+        </w:rPr>
+        <w:t xml:space="preserve">chọn collum name trong table (dạng </w:t>
+      </w:r>
+      <w:r>
+        <w:rPr>
+          <w:b/>
+          <w:bCs/>
+          <w:lang w:val="en-US"/>
+        </w:rPr>
+        <w:t>drop down</w:t>
+      </w:r>
+      <w:r>
+        <w:rPr>
+          <w:lang w:val="en-US"/>
+        </w:rPr>
+        <w:t xml:space="preserve">) </w:t>
+      </w:r>
+      <w:r>
+        <w:rPr>
+          <w:lang w:val="en-US"/>
+        </w:rPr>
+        <w:sym w:font="Wingdings" w:char="F0E0"/>
+      </w:r>
+      <w:r>
+        <w:rPr>
+          <w:lang w:val="en-US"/>
+        </w:rPr>
+        <w:t xml:space="preserve"> nhập textfield </w:t>
+      </w:r>
+      <w:r>
+        <w:rPr>
+          <w:lang w:val="en-US"/>
+        </w:rPr>
+        <w:sym w:font="Wingdings" w:char="F0E0"/>
+      </w:r>
+      <w:r>
+        <w:rPr>
+          <w:lang w:val="en-US"/>
+        </w:rPr>
+        <w:t>thoát focus thì sẽ filter theo (collumn và value đã nhập)</w:t>
+      </w:r>
+      <w:r>
+        <w:rPr>
+          <w:b/>
+          <w:bCs/>
+          <w:lang w:val="en-US"/>
+        </w:rPr>
+        <w:tab/>
+      </w:r>
+      <w:r>
+        <w:rPr>
+          <w:b/>
+          <w:bCs/>
+          <w:lang w:val="en-US"/>
+        </w:rPr>
+        <w:t xml:space="preserve"> </w:t>
+      </w:r>
+    </w:p>
+    <w:p>
+      <w:pPr>
+        <w:pStyle w:val="Heading2"/>
+        <w:rPr>
+          <w:lang w:val="en-US"/>
+        </w:rPr>
+      </w:pPr>
+      <w:r>
+        <w:rPr>
+          <w:lang w:val="en-US"/>
+        </w:rPr>
+        <w:t>Mobile</w:t>
+      </w:r>
+      <w:r>
+        <w:rPr>
+          <w:lang w:val="en-US"/>
+        </w:rPr>
+        <w:t>:</w:t>
+      </w:r>
+    </w:p>
+    <w:p>
+      <w:pPr>
+        <w:pStyle w:val="Heading3"/>
+        <w:ind w:firstLine="720"/>
+        <w:rPr>
+          <w:lang w:val="en-US"/>
+        </w:rPr>
+      </w:pPr>
+      <w:r>
+        <w:rPr>
+          <w:lang w:val="en-US"/>
+        </w:rPr>
+        <w:t>Trên page chính</w:t>
+      </w:r>
+    </w:p>
+    <w:p>
+      <w:pPr>
+        <w:ind w:left="1440"/>
+        <w:rPr>
+          <w:lang w:val="en-US"/>
+        </w:rPr>
+      </w:pPr>
+      <w:r>
+        <w:rPr>
+          <w:b/>
+          <w:bCs/>
+          <w:lang w:val="en-US"/>
+        </w:rPr>
+        <w:t>Search</w:t>
+      </w:r>
+      <w:r>
+        <w:rPr>
+          <w:lang w:val="en-US"/>
+        </w:rPr>
+        <w:t xml:space="preserve">: </w:t>
+      </w:r>
+    </w:p>
+    <w:p>
+      <w:pPr>
+        <w:ind w:left="1440" w:firstLine="720"/>
+        <w:rPr>
+          <w:lang w:val="en-US"/>
+        </w:rPr>
+      </w:pPr>
+      <w:r>
+        <w:rPr>
+          <w:lang w:val="en-US"/>
+        </w:rPr>
+        <w:t xml:space="preserve">+ khi nhập search </w:t>
+      </w:r>
+      <w:r>
+        <w:rPr>
+          <w:lang w:val="en-US"/>
+        </w:rPr>
+        <w:sym w:font="Wingdings" w:char="F0E0"/>
+      </w:r>
+      <w:r>
+        <w:rPr>
+          <w:lang w:val="en-US"/>
+        </w:rPr>
+        <w:t xml:space="preserve"> lọc những </w:t>
+      </w:r>
+      <w:r>
+        <w:rPr>
+          <w:b/>
+          <w:bCs/>
+          <w:lang w:val="en-US"/>
+        </w:rPr>
+        <w:t>ID</w:t>
+      </w:r>
+      <w:r>
+        <w:rPr>
+          <w:lang w:val="en-US"/>
+        </w:rPr>
+        <w:t xml:space="preserve"> hoặc </w:t>
+      </w:r>
+      <w:r>
+        <w:rPr>
+          <w:b/>
+          <w:bCs/>
+          <w:lang w:val="en-US"/>
+        </w:rPr>
+        <w:t>tên khách hàng</w:t>
+      </w:r>
+      <w:r>
+        <w:rPr>
+          <w:lang w:val="en-US"/>
+        </w:rPr>
+        <w:t xml:space="preserve"> có text tương tự</w:t>
+      </w:r>
+    </w:p>
+    <w:p>
+      <w:pPr>
+        <w:ind w:left="1440" w:firstLine="720"/>
+        <w:rPr>
+          <w:lang w:val="en-US"/>
+        </w:rPr>
+      </w:pPr>
+      <w:r>
+        <w:rPr>
+          <w:lang w:val="en-US"/>
+        </w:rPr>
+        <w:t xml:space="preserve">+ Khi xóa </w:t>
+      </w:r>
+      <w:r>
+        <w:rPr>
+          <w:lang w:val="en-US"/>
+        </w:rPr>
+        <w:sym w:font="Wingdings" w:char="F0E0"/>
+      </w:r>
+      <w:r>
+        <w:rPr>
+          <w:lang w:val="en-US"/>
+        </w:rPr>
+        <w:t xml:space="preserve"> hiển thị tất cả</w:t>
+      </w:r>
+    </w:p>
+    <w:p>
+      <w:pPr>
+        <w:ind w:left="1440"/>
+        <w:rPr>
+          <w:lang w:val="en-US"/>
+        </w:rPr>
+      </w:pPr>
+      <w:r>
+        <w:rPr>
+          <w:b/>
+          <w:bCs/>
+          <w:lang w:val="en-US"/>
+        </w:rPr>
+        <w:t>ICON xe đẩy hàng</w:t>
+      </w:r>
+      <w:r>
+        <w:rPr>
+          <w:lang w:val="en-US"/>
+        </w:rPr>
+        <w:t xml:space="preserve">: </w:t>
+      </w:r>
+      <w:r>
+        <w:rPr>
+          <w:lang w:val="en-US"/>
+        </w:rPr>
+        <w:sym w:font="Wingdings" w:char="F0E0"/>
+      </w:r>
+      <w:r>
+        <w:rPr>
+          <w:lang w:val="en-US"/>
+        </w:rPr>
+        <w:t xml:space="preserve"> chuyển đến page của Outcome 1</w:t>
+      </w:r>
+    </w:p>
+    <w:p>
+      <w:pPr>
+        <w:ind w:left="720" w:firstLine="720"/>
+        <w:rPr>
+          <w:lang w:val="en-US"/>
+        </w:rPr>
+      </w:pPr>
+      <w:r>
+        <w:rPr>
+          <w:b/>
+          <w:bCs/>
+          <w:lang w:val="en-US"/>
+        </w:rPr>
+        <w:t>Filter</w:t>
+      </w:r>
+      <w:r>
+        <w:rPr>
+          <w:lang w:val="en-US"/>
+        </w:rPr>
+        <w:t xml:space="preserve">: hiện lên  </w:t>
+      </w:r>
+      <w:r>
+        <w:rPr>
+          <w:b/>
+          <w:bCs/>
+          <w:lang w:val="en-US"/>
+        </w:rPr>
+        <w:t>POPUP</w:t>
+      </w:r>
+      <w:r>
+        <w:rPr>
+          <w:lang w:val="en-US"/>
+        </w:rPr>
+        <w:t xml:space="preserve"> chọn filter </w:t>
+      </w:r>
+      <w:r>
+        <w:rPr>
+          <w:lang w:val="en-US"/>
+        </w:rPr>
+        <w:t xml:space="preserve">đè lên screen </w:t>
+      </w:r>
+      <w:r>
+        <w:rPr>
+          <w:lang w:val="en-US"/>
+        </w:rPr>
+        <w:t>(như hình outcome2/</w:t>
+      </w:r>
+      <w:r>
+        <w:rPr>
+          <w:lang w:val="en-US"/>
+        </w:rPr>
+        <w:t>mobile_</w:t>
+      </w:r>
+      <w:r>
+        <w:rPr>
+          <w:lang w:val="en-US"/>
+        </w:rPr>
+        <w:t>orderList-filter</w:t>
+      </w:r>
+      <w:r>
+        <w:rPr>
+          <w:lang w:val="en-US"/>
+        </w:rPr>
+        <w:t xml:space="preserve"> hình 2</w:t>
+      </w:r>
+      <w:r>
+        <w:rPr>
+          <w:lang w:val="en-US"/>
+        </w:rPr>
+        <w:t>)</w:t>
+      </w:r>
+      <w:r>
+        <w:rPr>
+          <w:lang w:val="en-US"/>
+        </w:rPr>
+        <w:t xml:space="preserve"> </w:t>
+      </w:r>
+    </w:p>
+    <w:p>
+      <w:pPr>
+        <w:pStyle w:val="ListParagraph"/>
+        <w:numPr>
+          <w:ilvl w:val="0"/>
+          <w:numId w:val="2"/>
+        </w:numPr>
+        <w:rPr>
+          <w:lang w:val="en-US"/>
+        </w:rPr>
+      </w:pPr>
+      <w:r>
+        <w:rPr>
+          <w:b/>
+          <w:bCs/>
+          <w:lang w:val="en-US"/>
+        </w:rPr>
+        <w:t>NÚT +</w:t>
+      </w:r>
+      <w:r>
+        <w:rPr>
+          <w:lang w:val="en-US"/>
+        </w:rPr>
+        <w:t>:</w:t>
+      </w:r>
+      <w:r>
+        <w:rPr>
+          <w:lang w:val="en-US"/>
+        </w:rPr>
+        <w:t xml:space="preserve"> THÊM 2 LINE MỚI NHƯ WEB</w:t>
+      </w:r>
+    </w:p>
+    <w:p>
+      <w:pPr>
+        <w:pStyle w:val="ListParagraph"/>
+        <w:numPr>
+          <w:ilvl w:val="0"/>
+          <w:numId w:val="2"/>
+        </w:numPr>
+        <w:rPr>
+          <w:lang w:val="en-US"/>
+        </w:rPr>
+      </w:pPr>
+      <w:r>
+        <w:rPr>
+          <w:b/>
+          <w:bCs/>
+          <w:lang w:val="en-US"/>
+        </w:rPr>
+        <w:t xml:space="preserve">NÚT </w:t>
+      </w:r>
+      <w:r>
+        <w:rPr>
+          <w:lang w:val="en-US"/>
+        </w:rPr>
+        <w:t>– BỎ 2 LINE CUỐI</w:t>
+      </w:r>
+    </w:p>
+    <w:p>
+      <w:pPr>
+        <w:pStyle w:val="ListParagraph"/>
+        <w:numPr>
+          <w:ilvl w:val="0"/>
+          <w:numId w:val="2"/>
+        </w:numPr>
+        <w:rPr>
+          <w:lang w:val="en-US"/>
+        </w:rPr>
+      </w:pPr>
+      <w:r>
+        <w:rPr>
+          <w:b/>
+          <w:bCs/>
+          <w:lang w:val="en-US"/>
+        </w:rPr>
+        <w:t xml:space="preserve">OK </w:t>
+      </w:r>
+      <w:r>
+        <w:rPr>
+          <w:lang w:val="en-US"/>
+        </w:rPr>
+        <w:t>:</w:t>
+      </w:r>
+      <w:r>
+        <w:rPr>
+          <w:lang w:val="en-US"/>
+        </w:rPr>
+        <w:t>bắt đầu filter</w:t>
+      </w:r>
+    </w:p>
+    <w:p>
+      <w:pPr>
+        <w:ind w:left="720" w:firstLine="720"/>
+        <w:rPr>
+          <w:lang w:val="en-US"/>
+        </w:rPr>
+      </w:pPr>
+      <w:r>
+        <w:rPr>
+          <w:b/>
+          <w:bCs/>
+          <w:lang w:val="en-US"/>
+        </w:rPr>
+        <w:t xml:space="preserve">Chọn 1 record </w:t>
+      </w:r>
+      <w:r>
+        <w:rPr>
+          <w:lang w:val="en-US"/>
+        </w:rPr>
+        <w:sym w:font="Wingdings" w:char="F0E0"/>
+      </w:r>
+      <w:r>
+        <w:rPr>
+          <w:b/>
+          <w:bCs/>
+          <w:lang w:val="en-US"/>
+        </w:rPr>
+        <w:t xml:space="preserve"> </w:t>
+      </w:r>
+      <w:r>
+        <w:rPr>
+          <w:lang w:val="en-US"/>
+        </w:rPr>
+        <w:t xml:space="preserve"> hiện option (hình 3) </w:t>
+      </w:r>
+    </w:p>
+    <w:p>
+      <w:pPr>
+        <w:pStyle w:val="ListParagraph"/>
+        <w:numPr>
+          <w:ilvl w:val="0"/>
+          <w:numId w:val="1"/>
+        </w:numPr>
+        <w:rPr>
+          <w:lang w:val="en-US"/>
+        </w:rPr>
+      </w:pPr>
+      <w:r>
+        <w:rPr>
+          <w:b/>
+          <w:bCs/>
+          <w:lang w:val="en-US"/>
+        </w:rPr>
+        <w:t xml:space="preserve">View </w:t>
+      </w:r>
+      <w:r>
+        <w:rPr>
+          <w:b/>
+          <w:bCs/>
+          <w:lang w:val="en-US"/>
+        </w:rPr>
+        <w:sym w:font="Wingdings" w:char="F0E0"/>
+      </w:r>
+      <w:r>
+        <w:rPr>
+          <w:lang w:val="en-US"/>
+        </w:rPr>
+        <w:t xml:space="preserve"> giống như ấn vào ID trên web</w:t>
+      </w:r>
+    </w:p>
+    <w:p>
+      <w:pPr>
+        <w:pStyle w:val="ListParagraph"/>
+        <w:numPr>
+          <w:ilvl w:val="0"/>
+          <w:numId w:val="1"/>
+        </w:numPr>
+        <w:rPr>
+          <w:lang w:val="en-US"/>
+        </w:rPr>
+      </w:pPr>
+      <w:r>
+        <w:rPr>
+          <w:b/>
+          <w:bCs/>
+          <w:lang w:val="en-US"/>
+        </w:rPr>
+        <w:t xml:space="preserve">Edit  </w:t>
+      </w:r>
+      <w:r>
+        <w:rPr>
+          <w:b/>
+          <w:bCs/>
+          <w:lang w:val="en-US"/>
+        </w:rPr>
+        <w:sym w:font="Wingdings" w:char="F0E0"/>
+      </w:r>
+      <w:r>
+        <w:rPr>
+          <w:b/>
+          <w:bCs/>
+          <w:lang w:val="en-US"/>
+        </w:rPr>
+        <w:t xml:space="preserve"> </w:t>
+      </w:r>
+      <w:r>
+        <w:rPr>
+          <w:lang w:val="en-US"/>
+        </w:rPr>
+        <w:t>giống như ấn edit trên web</w:t>
+      </w:r>
+    </w:p>
+    <w:p>
+      <w:pPr>
+        <w:pStyle w:val="ListParagraph"/>
+        <w:numPr>
+          <w:ilvl w:val="0"/>
+          <w:numId w:val="1"/>
+        </w:numPr>
+        <w:rPr>
+          <w:lang w:val="en-US"/>
+        </w:rPr>
+      </w:pPr>
+      <w:r>
+        <w:rPr>
+          <w:b/>
+          <w:bCs/>
+          <w:lang w:val="en-US"/>
+        </w:rPr>
+        <w:t xml:space="preserve">Delete </w:t>
+      </w:r>
+      <w:r>
+        <w:rPr>
+          <w:b/>
+          <w:bCs/>
+          <w:lang w:val="en-US"/>
+        </w:rPr>
+        <w:sym w:font="Wingdings" w:char="F0E0"/>
+      </w:r>
+      <w:r>
+        <w:rPr>
+          <w:b/>
+          <w:bCs/>
+          <w:lang w:val="en-US"/>
+        </w:rPr>
+        <w:t xml:space="preserve"> </w:t>
+      </w:r>
+      <w:r>
+        <w:rPr>
+          <w:lang w:val="en-US"/>
+        </w:rPr>
+        <w:t xml:space="preserve">hỏi xóa không? </w:t>
+      </w:r>
+      <w:r>
+        <w:rPr>
+          <w:lang w:val="en-US"/>
+        </w:rPr>
+        <w:sym w:font="Wingdings" w:char="F0E0"/>
+      </w:r>
+      <w:r>
+        <w:rPr>
+          <w:lang w:val="en-US"/>
+        </w:rPr>
+        <w:t xml:space="preserve"> xóa</w:t>
+      </w:r>
+    </w:p>
+    <w:p>
+      <w:pPr>
+        <w:pStyle w:val="ListParagraph"/>
+        <w:numPr>
+          <w:ilvl w:val="0"/>
+          <w:numId w:val="1"/>
+        </w:numPr>
+        <w:rPr>
+          <w:lang w:val="en-US"/>
+        </w:rPr>
+      </w:pPr>
+      <w:r>
+        <w:rPr>
+          <w:b/>
+          <w:bCs/>
+          <w:lang w:val="en-US"/>
+        </w:rPr>
+        <w:t xml:space="preserve">Create new from this customer -&gt; </w:t>
+      </w:r>
+      <w:r>
+        <w:rPr>
+          <w:lang w:val="en-US"/>
+        </w:rPr>
+        <w:t xml:space="preserve"> REDIRECT ĐẾN OUTCOME 1 VÀ ĐIỀN CUSTOMER THÀNH CUSTOMER HIỆN TẠI</w:t>
+      </w:r>
+    </w:p>
+    <w:p>
+      <w:pPr>
+        <w:pStyle w:val="Heading1"/>
+        <w:rPr>
+          <w:lang w:val="en-US"/>
+        </w:rPr>
+      </w:pPr>
+      <w:r>
+        <w:rPr>
+          <w:lang w:val="en-US"/>
+        </w:rPr>
+        <w:t>Page Card</w:t>
+      </w:r>
+    </w:p>
+    <w:p>
+      <w:pPr>
+        <w:pStyle w:val="Heading2"/>
+        <w:rPr>
+          <w:lang w:val="en-US"/>
+        </w:rPr>
+      </w:pPr>
+      <w:r>
+        <w:rPr>
+          <w:lang w:val="en-US"/>
+        </w:rPr>
+        <w:t>Web</w:t>
+      </w:r>
+    </w:p>
+    <w:p>
+      <w:pPr>
+        <w:rPr>
+          <w:lang w:val="en-US"/>
+        </w:rPr>
+      </w:pPr>
+      <w:r>
+        <w:rPr>
+          <w:lang w:val="en-US"/>
+        </w:rPr>
+        <w:tab/>
+      </w:r>
+      <w:r>
+        <w:rPr>
+          <w:b/>
+          <w:bCs/>
+          <w:lang w:val="en-US"/>
+        </w:rPr>
+        <w:t>Thêm</w:t>
+      </w:r>
+      <w:r>
+        <w:rPr>
+          <w:lang w:val="en-US"/>
+        </w:rPr>
+        <w:t>(hình dấu +): redirect đến outcome 1</w:t>
+      </w:r>
+    </w:p>
+    <w:p>
+      <w:pPr>
+        <w:rPr>
+          <w:lang w:val="en-US"/>
+        </w:rPr>
+      </w:pPr>
+      <w:r>
+        <w:rPr>
+          <w:lang w:val="en-US"/>
+        </w:rPr>
+        <w:tab/>
+      </w:r>
+      <w:r>
+        <w:rPr>
+          <w:b/>
+          <w:bCs/>
+          <w:lang w:val="en-US"/>
+        </w:rPr>
+        <w:t>Sửa</w:t>
+      </w:r>
+      <w:r>
+        <w:rPr>
+          <w:lang w:val="en-US"/>
+        </w:rPr>
+        <w:t>(hình cây bút): chuyển page sang dạng editable(sửa được cả group General và Line)</w:t>
+      </w:r>
+    </w:p>
+    <w:p>
+      <w:pPr>
+        <w:ind w:left="720" w:firstLine="720"/>
+        <w:rPr>
+          <w:b/>
+          <w:bCs/>
+          <w:lang w:val="en-US"/>
+        </w:rPr>
+      </w:pPr>
+      <w:r>
+        <w:rPr>
+          <w:b/>
+          <w:bCs/>
+          <w:lang w:val="en-US"/>
+        </w:rPr>
+        <w:t>Khi sửa line thì cập nhật lại field total ở dưới</w:t>
+      </w:r>
+    </w:p>
+    <w:p>
+      <w:pPr>
         <w:ind w:left="720"/>
         <w:rPr>
-          <w:lang w:val="en-US"/>
-        </w:rPr>
-      </w:pPr>
-      <w:r>
-        <w:rPr>
-          <w:b/>
-          <w:bCs/>
-          <w:lang w:val="en-US"/>
-        </w:rPr>
-        <w:t>Filter</w:t>
-      </w:r>
-      <w:r>
-        <w:rPr>
-          <w:lang w:val="en-US"/>
-        </w:rPr>
-        <w:t>: hiện lên  Area chọn filter bên phải table (như hình outcome2/</w:t>
-      </w:r>
-      <w:r>
-        <w:rPr>
-          <w:lang w:val="en-US"/>
-        </w:rPr>
-        <w:t>mockup_orderList-filter</w:t>
-      </w:r>
-      <w:r>
-        <w:rPr>
+          <w:b/>
+          <w:bCs/>
+          <w:lang w:val="en-US"/>
+        </w:rPr>
+      </w:pPr>
+      <w:r>
+        <w:rPr>
+          <w:b/>
+          <w:bCs/>
+          <w:lang w:val="en-US"/>
+        </w:rPr>
+        <w:t>Lưu:</w:t>
+      </w:r>
+      <w:r>
+        <w:rPr>
+          <w:lang w:val="en-US"/>
+        </w:rPr>
+        <w:t>ĐƯA VỀ DẠNG UNEDITABLE</w:t>
+      </w:r>
+      <w:r>
+        <w:rPr>
+          <w:b/>
+          <w:bCs/>
+          <w:lang w:val="en-US"/>
+        </w:rPr>
+        <w:t xml:space="preserve"> </w:t>
+      </w:r>
+      <w:r>
+        <w:rPr>
+          <w:b/>
+          <w:bCs/>
+          <w:lang w:val="en-US"/>
+        </w:rPr>
+        <w:tab/>
+      </w:r>
+    </w:p>
+    <w:p>
+      <w:pPr>
+        <w:rPr>
+          <w:lang w:val="en-US"/>
+        </w:rPr>
+      </w:pPr>
+      <w:r>
+        <w:rPr>
+          <w:lang w:val="en-US"/>
+        </w:rPr>
+        <w:tab/>
+      </w:r>
+      <w:r>
+        <w:rPr>
+          <w:b/>
+          <w:bCs/>
+          <w:lang w:val="en-US"/>
+        </w:rPr>
+        <w:t xml:space="preserve">Xóa: </w:t>
+      </w:r>
+      <w:r>
+        <w:rPr>
+          <w:lang w:val="en-US"/>
+        </w:rPr>
+        <w:t xml:space="preserve">hỏi xóa không </w:t>
+      </w:r>
+      <w:r>
+        <w:rPr>
+          <w:lang w:val="en-US"/>
+        </w:rPr>
+        <w:sym w:font="Wingdings" w:char="F0E0"/>
+      </w:r>
+      <w:r>
+        <w:rPr>
+          <w:lang w:val="en-US"/>
+        </w:rPr>
+        <w:t xml:space="preserve"> xóa</w:t>
+      </w:r>
+    </w:p>
+    <w:p>
+      <w:pPr>
+        <w:rPr>
+          <w:lang w:val="en-US"/>
+        </w:rPr>
+      </w:pPr>
+      <w:r>
+        <w:rPr>
+          <w:lang w:val="en-US"/>
+        </w:rPr>
+        <w:tab/>
+      </w:r>
+      <w:r>
+        <w:rPr>
+          <w:b/>
+          <w:bCs/>
+          <w:lang w:val="en-US"/>
+        </w:rPr>
+        <w:t>Shipping</w:t>
+      </w:r>
+      <w:r>
+        <w:rPr>
+          <w:lang w:val="en-US"/>
+        </w:rPr>
+        <w:t>(</w:t>
+      </w:r>
+      <w:r>
+        <w:rPr>
+          <w:b/>
+          <w:bCs/>
+          <w:lang w:val="en-US"/>
+        </w:rPr>
+        <w:t>Dropdown</w:t>
+      </w:r>
+      <w:r>
+        <w:rPr>
+          <w:b/>
+          <w:bCs/>
           <w:lang w:val="en-US"/>
         </w:rPr>
         <w:t>)</w:t>
       </w:r>
-    </w:p>
-    <w:p>
-      <w:pPr>
-        <w:ind w:firstLine="720"/>
-        <w:rPr>
-          <w:lang w:val="en-US"/>
-        </w:rPr>
-      </w:pPr>
-      <w:r>
-        <w:rPr>
-          <w:lang w:val="en-US"/>
-        </w:rPr>
-        <w:t>Tr</w:t>
-      </w:r>
-      <w:r>
-        <w:rPr>
-          <w:lang w:val="en-US"/>
-        </w:rPr>
-        <w:t>ong Area filter</w:t>
-      </w:r>
-    </w:p>
-    <w:p>
-      <w:pPr>
-        <w:ind w:left="720"/>
-        <w:rPr>
-          <w:lang w:val="en-US"/>
-        </w:rPr>
-      </w:pPr>
-      <w:r>
-        <w:rPr>
-          <w:b/>
-          <w:bCs/>
-          <w:lang w:val="en-US"/>
-        </w:rPr>
-        <w:t>Add Field</w:t>
-      </w:r>
       <w:r>
         <w:rPr>
           <w:b/>
@@ -437,28 +1274,119 @@
         <w:rPr>
           <w:lang w:val="en-US"/>
         </w:rPr>
-        <w:t>thêm 2 line mới ngay trên nút fitler</w:t>
-      </w:r>
-      <w:r>
-        <w:rPr>
-          <w:b/>
-          <w:bCs/>
+        <w:t>có các option(chưa giao,đã giao,</w:t>
+      </w:r>
+      <w:r>
+        <w:rPr>
           <w:lang w:val="en-US"/>
         </w:rPr>
         <w:t xml:space="preserve"> </w:t>
       </w:r>
       <w:r>
         <w:rPr>
-          <w:b/>
-          <w:bCs/>
-          <w:lang w:val="en-US"/>
-        </w:rPr>
-        <w:sym w:font="Wingdings" w:char="F0E0"/>
-      </w:r>
-      <w:r>
-        <w:rPr>
-          <w:b/>
-          <w:bCs/>
+          <w:lang w:val="en-US"/>
+        </w:rPr>
+        <w:t>đã thanh toán)</w:t>
+      </w:r>
+    </w:p>
+    <w:p>
+      <w:pPr>
+        <w:rPr>
+          <w:lang w:val="en-US"/>
+        </w:rPr>
+      </w:pPr>
+      <w:r>
+        <w:rPr>
+          <w:lang w:val="en-US"/>
+        </w:rPr>
+        <w:tab/>
+      </w:r>
+      <w:r>
+        <w:rPr>
+          <w:b/>
+          <w:bCs/>
+          <w:lang w:val="en-US"/>
+        </w:rPr>
+        <w:t>Payment type</w:t>
+      </w:r>
+      <w:r>
+        <w:rPr>
+          <w:b/>
+          <w:bCs/>
+          <w:lang w:val="en-US"/>
+        </w:rPr>
+        <w:t>(Dropdown):</w:t>
+      </w:r>
+      <w:r>
+        <w:rPr>
+          <w:lang w:val="en-US"/>
+        </w:rPr>
+        <w:t xml:space="preserve"> có các option(tiền mặt,ngân hàng,MOMO,…)</w:t>
+      </w:r>
+    </w:p>
+    <w:p>
+      <w:pPr>
+        <w:pStyle w:val="Heading2"/>
+        <w:rPr>
+          <w:lang w:val="en-US"/>
+        </w:rPr>
+      </w:pPr>
+      <w:r>
+        <w:rPr>
+          <w:lang w:val="en-US"/>
+        </w:rPr>
+        <w:t>Mobile</w:t>
+      </w:r>
+    </w:p>
+    <w:p>
+      <w:pPr>
+        <w:rPr>
+          <w:lang w:val="en-US"/>
+        </w:rPr>
+      </w:pPr>
+      <w:r>
+        <w:rPr>
+          <w:lang w:val="en-US"/>
+        </w:rPr>
+        <w:tab/>
+      </w:r>
+      <w:r>
+        <w:rPr>
+          <w:b/>
+          <w:bCs/>
+          <w:lang w:val="en-US"/>
+        </w:rPr>
+        <w:t xml:space="preserve">Header: </w:t>
+      </w:r>
+      <w:r>
+        <w:rPr>
+          <w:lang w:val="en-US"/>
+        </w:rPr>
+        <w:t>hiện phần group như hình 1(mobile order detail)</w:t>
+      </w:r>
+    </w:p>
+    <w:p>
+      <w:pPr>
+        <w:rPr>
+          <w:lang w:val="en-US"/>
+        </w:rPr>
+      </w:pPr>
+      <w:r>
+        <w:rPr>
+          <w:lang w:val="en-US"/>
+        </w:rPr>
+        <w:tab/>
+      </w:r>
+      <w:r>
+        <w:rPr>
+          <w:b/>
+          <w:bCs/>
+          <w:lang w:val="en-US"/>
+        </w:rPr>
+        <w:t>Line:</w:t>
+      </w:r>
+      <w:r>
+        <w:rPr>
           <w:lang w:val="en-US"/>
         </w:rPr>
         <w:t xml:space="preserve"> </w:t>
@@ -467,50 +1395,31 @@
         <w:rPr>
           <w:lang w:val="en-US"/>
         </w:rPr>
-        <w:t xml:space="preserve">chọn collum name trong table (dạng </w:t>
-      </w:r>
-      <w:r>
-        <w:rPr>
-          <w:b/>
-          <w:bCs/>
-          <w:lang w:val="en-US"/>
-        </w:rPr>
-        <w:t>drop down</w:t>
-      </w:r>
-      <w:r>
-        <w:rPr>
-          <w:lang w:val="en-US"/>
-        </w:rPr>
-        <w:t xml:space="preserve">) </w:t>
-      </w:r>
-      <w:r>
-        <w:rPr>
-          <w:lang w:val="en-US"/>
-        </w:rPr>
-        <w:sym w:font="Wingdings" w:char="F0E0"/>
-      </w:r>
-      <w:r>
-        <w:rPr>
-          <w:lang w:val="en-US"/>
-        </w:rPr>
-        <w:t xml:space="preserve"> nhập textfield </w:t>
-      </w:r>
-      <w:r>
-        <w:rPr>
-          <w:lang w:val="en-US"/>
-        </w:rPr>
-        <w:sym w:font="Wingdings" w:char="F0E0"/>
-      </w:r>
-      <w:r>
-        <w:rPr>
-          <w:lang w:val="en-US"/>
-        </w:rPr>
-        <w:t>thoát focus thì sẽ filter theo (collumn và value đã nhập)</w:t>
-      </w:r>
-      <w:r>
-        <w:rPr>
-          <w:b/>
-          <w:bCs/>
+        <w:t xml:space="preserve">hiện như hình </w:t>
+      </w:r>
+      <w:r>
+        <w:rPr>
+          <w:lang w:val="en-US"/>
+        </w:rPr>
+        <w:t>2</w:t>
+      </w:r>
+      <w:r>
+        <w:rPr>
+          <w:lang w:val="en-US"/>
+        </w:rPr>
+        <w:t>(mobile order detail)</w:t>
+      </w:r>
+    </w:p>
+    <w:p>
+      <w:pPr>
+        <w:rPr>
+          <w:b/>
+          <w:bCs/>
+          <w:lang w:val="en-US"/>
+        </w:rPr>
+      </w:pPr>
+      <w:r>
+        <w:rPr>
           <w:lang w:val="en-US"/>
         </w:rPr>
         <w:tab/>
@@ -521,25 +1430,14 @@
           <w:bCs/>
           <w:lang w:val="en-US"/>
         </w:rPr>
-        <w:t xml:space="preserve"> </w:t>
-      </w:r>
-    </w:p>
-    <w:p>
-      <w:pPr>
-        <w:rPr>
-          <w:lang w:val="en-US"/>
-        </w:rPr>
-      </w:pPr>
-      <w:r>
-        <w:rPr>
-          <w:lang w:val="en-US"/>
-        </w:rPr>
-        <w:t>Mobile:</w:t>
-      </w:r>
-    </w:p>
-    <w:p>
-      <w:pPr>
-        <w:rPr>
+        <w:t>4 nút chức năng : như phần web</w:t>
+      </w:r>
+    </w:p>
+    <w:p>
+      <w:pPr>
+        <w:rPr>
+          <w:b/>
+          <w:bCs/>
           <w:lang w:val="en-US"/>
         </w:rPr>
       </w:pPr>
@@ -556,6 +1454,12 @@
           <w:lang w:val="en-US"/>
         </w:rPr>
       </w:pPr>
+      <w:r>
+        <w:rPr>
+          <w:lang w:val="en-US"/>
+        </w:rPr>
+        <w:tab/>
+      </w:r>
     </w:p>
     <w:sectPr>
       <w:pgSz w:w="12240" w:h="15840"/>
@@ -565,6 +1469,242 @@
     </w:sectPr>
   </w:body>
 </w:document>
+</file>
+
+<file path=word/numbering.xml><?xml version="1.0" encoding="utf-8"?>
+<w:numbering xmlns:wpc="http://schemas.microsoft.com/office/word/2010/wordprocessingCanvas" xmlns:cx="http://schemas.microsoft.com/office/drawing/2014/chartex" xmlns:cx1="http://schemas.microsoft.com/office/drawing/2015/9/8/chartex" xmlns:cx2="http://schemas.microsoft.com/office/drawing/2015/10/21/chartex" xmlns:cx3="http://schemas.microsoft.com/office/drawing/2016/5/9/chartex" xmlns:cx4="http://schemas.microsoft.com/office/drawing/2016/5/10/chartex" xmlns:cx5="http://schemas.microsoft.com/office/drawing/2016/5/11/chartex" xmlns:cx6="http://schemas.microsoft.com/office/drawing/2016/5/12/chartex" xmlns:cx7="http://schemas.microsoft.com/office/drawing/2016/5/13/chartex" xmlns:cx8="http://schemas.microsoft.com/office/drawing/2016/5/14/chartex" xmlns:mc="http://schemas.openxmlformats.org/markup-compatibility/2006" xmlns:aink="http://schemas.microsoft.com/office/drawing/2016/ink" xmlns:am3d="http://schemas.microsoft.com/office/drawing/2017/model3d" xmlns:o="urn:schemas-microsoft-com:office:office" xmlns:r="http://schemas.openxmlformats.org/officeDocument/2006/relationships" xmlns:m="http://schemas.openxmlformats.org/officeDocument/2006/math" xmlns:v="urn:schemas-microsoft-com:vml" xmlns:wp14="http://schemas.microsoft.com/office/word/2010/wordprocessingDrawing" xmlns:wp="http://schemas.openxmlformats.org/drawingml/2006/wordprocessingDrawing" xmlns:w10="urn:schemas-microsoft-com:office:word" xmlns:w="http://schemas.openxmlformats.org/wordprocessingml/2006/main" xmlns:w14="http://schemas.microsoft.com/office/word/2010/wordml" xmlns:w15="http://schemas.microsoft.com/office/word/2012/wordml" xmlns:w16cex="http://schemas.microsoft.com/office/word/2018/wordml/cex" xmlns:w16cid="http://schemas.microsoft.com/office/word/2016/wordml/cid" xmlns:w16="http://schemas.microsoft.com/office/word/2018/wordml" xmlns:w16se="http://schemas.microsoft.com/office/word/2015/wordml/symex" xmlns:wpg="http://schemas.microsoft.com/office/word/2010/wordprocessingGroup" xmlns:wpi="http://schemas.microsoft.com/office/word/2010/wordprocessingInk" xmlns:wne="http://schemas.microsoft.com/office/word/2006/wordml" xmlns:wps="http://schemas.microsoft.com/office/word/2010/wordprocessingShape" mc:Ignorable="w14 w15 w16se w16cid w16 w16cex wp14">
+  <w:abstractNum w:abstractNumId="0" w15:restartNumberingAfterBreak="0">
+    <w:nsid w:val="31030333"/>
+    <w:multiLevelType w:val="hybridMultilevel"/>
+    <w:tmpl w:val="FFB08D2E"/>
+    <w:lvl w:ilvl="0" w:tplc="3D287B12">
+      <w:numFmt w:val="bullet"/>
+      <w:lvlText w:val="-"/>
+      <w:lvlJc w:val="left"/>
+      <w:pPr>
+        <w:ind w:left="2520" w:hanging="360"/>
+      </w:pPr>
+      <w:rPr>
+        <w:rFonts w:ascii="Calibri" w:eastAsiaTheme="minorHAnsi" w:hAnsi="Calibri" w:cs="Calibri" w:hint="default"/>
+      </w:rPr>
+    </w:lvl>
+    <w:lvl w:ilvl="1" w:tplc="042A0003" w:tentative="1">
+      <w:start w:val="1"/>
+      <w:numFmt w:val="bullet"/>
+      <w:lvlText w:val="o"/>
+      <w:lvlJc w:val="left"/>
+      <w:pPr>
+        <w:ind w:left="3240" w:hanging="360"/>
+      </w:pPr>
+      <w:rPr>
+        <w:rFonts w:ascii="Courier New" w:hAnsi="Courier New" w:cs="Courier New" w:hint="default"/>
+      </w:rPr>
+    </w:lvl>
+    <w:lvl w:ilvl="2" w:tplc="042A0005" w:tentative="1">
+      <w:start w:val="1"/>
+      <w:numFmt w:val="bullet"/>
+      <w:lvlText w:val=""/>
+      <w:lvlJc w:val="left"/>
+      <w:pPr>
+        <w:ind w:left="3960" w:hanging="360"/>
+      </w:pPr>
+      <w:rPr>
+        <w:rFonts w:ascii="Wingdings" w:hAnsi="Wingdings" w:hint="default"/>
+      </w:rPr>
+    </w:lvl>
+    <w:lvl w:ilvl="3" w:tplc="042A0001" w:tentative="1">
+      <w:start w:val="1"/>
+      <w:numFmt w:val="bullet"/>
+      <w:lvlText w:val=""/>
+      <w:lvlJc w:val="left"/>
+      <w:pPr>
+        <w:ind w:left="4680" w:hanging="360"/>
+      </w:pPr>
+      <w:rPr>
+        <w:rFonts w:ascii="Symbol" w:hAnsi="Symbol" w:hint="default"/>
+      </w:rPr>
+    </w:lvl>
+    <w:lvl w:ilvl="4" w:tplc="042A0003" w:tentative="1">
+      <w:start w:val="1"/>
+      <w:numFmt w:val="bullet"/>
+      <w:lvlText w:val="o"/>
+      <w:lvlJc w:val="left"/>
+      <w:pPr>
+        <w:ind w:left="5400" w:hanging="360"/>
+      </w:pPr>
+      <w:rPr>
+        <w:rFonts w:ascii="Courier New" w:hAnsi="Courier New" w:cs="Courier New" w:hint="default"/>
+      </w:rPr>
+    </w:lvl>
+    <w:lvl w:ilvl="5" w:tplc="042A0005" w:tentative="1">
+      <w:start w:val="1"/>
+      <w:numFmt w:val="bullet"/>
+      <w:lvlText w:val=""/>
+      <w:lvlJc w:val="left"/>
+      <w:pPr>
+        <w:ind w:left="6120" w:hanging="360"/>
+      </w:pPr>
+      <w:rPr>
+        <w:rFonts w:ascii="Wingdings" w:hAnsi="Wingdings" w:hint="default"/>
+      </w:rPr>
+    </w:lvl>
+    <w:lvl w:ilvl="6" w:tplc="042A0001" w:tentative="1">
+      <w:start w:val="1"/>
+      <w:numFmt w:val="bullet"/>
+      <w:lvlText w:val=""/>
+      <w:lvlJc w:val="left"/>
+      <w:pPr>
+        <w:ind w:left="6840" w:hanging="360"/>
+      </w:pPr>
+      <w:rPr>
+        <w:rFonts w:ascii="Symbol" w:hAnsi="Symbol" w:hint="default"/>
+      </w:rPr>
+    </w:lvl>
+    <w:lvl w:ilvl="7" w:tplc="042A0003" w:tentative="1">
+      <w:start w:val="1"/>
+      <w:numFmt w:val="bullet"/>
+      <w:lvlText w:val="o"/>
+      <w:lvlJc w:val="left"/>
+      <w:pPr>
+        <w:ind w:left="7560" w:hanging="360"/>
+      </w:pPr>
+      <w:rPr>
+        <w:rFonts w:ascii="Courier New" w:hAnsi="Courier New" w:cs="Courier New" w:hint="default"/>
+      </w:rPr>
+    </w:lvl>
+    <w:lvl w:ilvl="8" w:tplc="042A0005" w:tentative="1">
+      <w:start w:val="1"/>
+      <w:numFmt w:val="bullet"/>
+      <w:lvlText w:val=""/>
+      <w:lvlJc w:val="left"/>
+      <w:pPr>
+        <w:ind w:left="8280" w:hanging="360"/>
+      </w:pPr>
+      <w:rPr>
+        <w:rFonts w:ascii="Wingdings" w:hAnsi="Wingdings" w:hint="default"/>
+      </w:rPr>
+    </w:lvl>
+  </w:abstractNum>
+  <w:abstractNum w:abstractNumId="1" w15:restartNumberingAfterBreak="0">
+    <w:nsid w:val="76D6414E"/>
+    <w:multiLevelType w:val="hybridMultilevel"/>
+    <w:tmpl w:val="BCE2E524"/>
+    <w:lvl w:ilvl="0" w:tplc="40B00F98">
+      <w:numFmt w:val="bullet"/>
+      <w:lvlText w:val="-"/>
+      <w:lvlJc w:val="left"/>
+      <w:pPr>
+        <w:ind w:left="2520" w:hanging="360"/>
+      </w:pPr>
+      <w:rPr>
+        <w:rFonts w:ascii="Calibri" w:eastAsiaTheme="minorHAnsi" w:hAnsi="Calibri" w:cs="Calibri" w:hint="default"/>
+        <w:b/>
+      </w:rPr>
+    </w:lvl>
+    <w:lvl w:ilvl="1" w:tplc="042A0003" w:tentative="1">
+      <w:start w:val="1"/>
+      <w:numFmt w:val="bullet"/>
+      <w:lvlText w:val="o"/>
+      <w:lvlJc w:val="left"/>
+      <w:pPr>
+        <w:ind w:left="3240" w:hanging="360"/>
+      </w:pPr>
+      <w:rPr>
+        <w:rFonts w:ascii="Courier New" w:hAnsi="Courier New" w:cs="Courier New" w:hint="default"/>
+      </w:rPr>
+    </w:lvl>
+    <w:lvl w:ilvl="2" w:tplc="042A0005" w:tentative="1">
+      <w:start w:val="1"/>
+      <w:numFmt w:val="bullet"/>
+      <w:lvlText w:val=""/>
+      <w:lvlJc w:val="left"/>
+      <w:pPr>
+        <w:ind w:left="3960" w:hanging="360"/>
+      </w:pPr>
+      <w:rPr>
+        <w:rFonts w:ascii="Wingdings" w:hAnsi="Wingdings" w:hint="default"/>
+      </w:rPr>
+    </w:lvl>
+    <w:lvl w:ilvl="3" w:tplc="042A0001" w:tentative="1">
+      <w:start w:val="1"/>
+      <w:numFmt w:val="bullet"/>
+      <w:lvlText w:val=""/>
+      <w:lvlJc w:val="left"/>
+      <w:pPr>
+        <w:ind w:left="4680" w:hanging="360"/>
+      </w:pPr>
+      <w:rPr>
+        <w:rFonts w:ascii="Symbol" w:hAnsi="Symbol" w:hint="default"/>
+      </w:rPr>
+    </w:lvl>
+    <w:lvl w:ilvl="4" w:tplc="042A0003" w:tentative="1">
+      <w:start w:val="1"/>
+      <w:numFmt w:val="bullet"/>
+      <w:lvlText w:val="o"/>
+      <w:lvlJc w:val="left"/>
+      <w:pPr>
+        <w:ind w:left="5400" w:hanging="360"/>
+      </w:pPr>
+      <w:rPr>
+        <w:rFonts w:ascii="Courier New" w:hAnsi="Courier New" w:cs="Courier New" w:hint="default"/>
+      </w:rPr>
+    </w:lvl>
+    <w:lvl w:ilvl="5" w:tplc="042A0005" w:tentative="1">
+      <w:start w:val="1"/>
+      <w:numFmt w:val="bullet"/>
+      <w:lvlText w:val=""/>
+      <w:lvlJc w:val="left"/>
+      <w:pPr>
+        <w:ind w:left="6120" w:hanging="360"/>
+      </w:pPr>
+      <w:rPr>
+        <w:rFonts w:ascii="Wingdings" w:hAnsi="Wingdings" w:hint="default"/>
+      </w:rPr>
+    </w:lvl>
+    <w:lvl w:ilvl="6" w:tplc="042A0001" w:tentative="1">
+      <w:start w:val="1"/>
+      <w:numFmt w:val="bullet"/>
+      <w:lvlText w:val=""/>
+      <w:lvlJc w:val="left"/>
+      <w:pPr>
+        <w:ind w:left="6840" w:hanging="360"/>
+      </w:pPr>
+      <w:rPr>
+        <w:rFonts w:ascii="Symbol" w:hAnsi="Symbol" w:hint="default"/>
+      </w:rPr>
+    </w:lvl>
+    <w:lvl w:ilvl="7" w:tplc="042A0003" w:tentative="1">
+      <w:start w:val="1"/>
+      <w:numFmt w:val="bullet"/>
+      <w:lvlText w:val="o"/>
+      <w:lvlJc w:val="left"/>
+      <w:pPr>
+        <w:ind w:left="7560" w:hanging="360"/>
+      </w:pPr>
+      <w:rPr>
+        <w:rFonts w:ascii="Courier New" w:hAnsi="Courier New" w:cs="Courier New" w:hint="default"/>
+      </w:rPr>
+    </w:lvl>
+    <w:lvl w:ilvl="8" w:tplc="042A0005" w:tentative="1">
+      <w:start w:val="1"/>
+      <w:numFmt w:val="bullet"/>
+      <w:lvlText w:val=""/>
+      <w:lvlJc w:val="left"/>
+      <w:pPr>
+        <w:ind w:left="8280" w:hanging="360"/>
+      </w:pPr>
+      <w:rPr>
+        <w:rFonts w:ascii="Wingdings" w:hAnsi="Wingdings" w:hint="default"/>
+      </w:rPr>
+    </w:lvl>
+  </w:abstractNum>
+  <w:num w:numId="1">
+    <w:abstractNumId w:val="1"/>
+  </w:num>
+  <w:num w:numId="2">
+    <w:abstractNumId w:val="0"/>
+  </w:num>
+</w:numbering>
 </file>
 
 <file path=word/styles.xml><?xml version="1.0" encoding="utf-8"?>
@@ -966,6 +2106,71 @@
     <w:name w:val="Normal"/>
     <w:qFormat/>
   </w:style>
+  <w:style w:type="paragraph" w:styleId="Heading1">
+    <w:name w:val="heading 1"/>
+    <w:basedOn w:val="Normal"/>
+    <w:next w:val="Normal"/>
+    <w:link w:val="Heading1Char"/>
+    <w:uiPriority w:val="9"/>
+    <w:qFormat/>
+    <w:rsid w:val="00D075DE"/>
+    <w:pPr>
+      <w:keepNext/>
+      <w:keepLines/>
+      <w:spacing w:before="240" w:after="0"/>
+      <w:outlineLvl w:val="0"/>
+    </w:pPr>
+    <w:rPr>
+      <w:rFonts w:asciiTheme="majorHAnsi" w:eastAsiaTheme="majorEastAsia" w:hAnsiTheme="majorHAnsi" w:cstheme="majorBidi"/>
+      <w:color w:val="2F5496" w:themeColor="accent1" w:themeShade="BF"/>
+      <w:sz w:val="32"/>
+      <w:szCs w:val="32"/>
+    </w:rPr>
+  </w:style>
+  <w:style w:type="paragraph" w:styleId="Heading2">
+    <w:name w:val="heading 2"/>
+    <w:basedOn w:val="Normal"/>
+    <w:next w:val="Normal"/>
+    <w:link w:val="Heading2Char"/>
+    <w:uiPriority w:val="9"/>
+    <w:unhideWhenUsed/>
+    <w:qFormat/>
+    <w:rsid w:val="00D075DE"/>
+    <w:pPr>
+      <w:keepNext/>
+      <w:keepLines/>
+      <w:spacing w:before="40" w:after="0"/>
+      <w:outlineLvl w:val="1"/>
+    </w:pPr>
+    <w:rPr>
+      <w:rFonts w:asciiTheme="majorHAnsi" w:eastAsiaTheme="majorEastAsia" w:hAnsiTheme="majorHAnsi" w:cstheme="majorBidi"/>
+      <w:color w:val="2F5496" w:themeColor="accent1" w:themeShade="BF"/>
+      <w:sz w:val="26"/>
+      <w:szCs w:val="26"/>
+    </w:rPr>
+  </w:style>
+  <w:style w:type="paragraph" w:styleId="Heading3">
+    <w:name w:val="heading 3"/>
+    <w:basedOn w:val="Normal"/>
+    <w:next w:val="Normal"/>
+    <w:link w:val="Heading3Char"/>
+    <w:uiPriority w:val="9"/>
+    <w:unhideWhenUsed/>
+    <w:qFormat/>
+    <w:rsid w:val="00D075DE"/>
+    <w:pPr>
+      <w:keepNext/>
+      <w:keepLines/>
+      <w:spacing w:before="40" w:after="0"/>
+      <w:outlineLvl w:val="2"/>
+    </w:pPr>
+    <w:rPr>
+      <w:rFonts w:asciiTheme="majorHAnsi" w:eastAsiaTheme="majorEastAsia" w:hAnsiTheme="majorHAnsi" w:cstheme="majorBidi"/>
+      <w:color w:val="1F3763" w:themeColor="accent1" w:themeShade="7F"/>
+      <w:sz w:val="24"/>
+      <w:szCs w:val="24"/>
+    </w:rPr>
+  </w:style>
   <w:style w:type="character" w:default="1" w:styleId="DefaultParagraphFont">
     <w:name w:val="Default Paragraph Font"/>
     <w:uiPriority w:val="1"/>
@@ -992,6 +2197,56 @@
     <w:uiPriority w:val="99"/>
     <w:semiHidden/>
     <w:unhideWhenUsed/>
+  </w:style>
+  <w:style w:type="character" w:customStyle="1" w:styleId="Heading1Char">
+    <w:name w:val="Heading 1 Char"/>
+    <w:basedOn w:val="DefaultParagraphFont"/>
+    <w:link w:val="Heading1"/>
+    <w:uiPriority w:val="9"/>
+    <w:rsid w:val="00D075DE"/>
+    <w:rPr>
+      <w:rFonts w:asciiTheme="majorHAnsi" w:eastAsiaTheme="majorEastAsia" w:hAnsiTheme="majorHAnsi" w:cstheme="majorBidi"/>
+      <w:color w:val="2F5496" w:themeColor="accent1" w:themeShade="BF"/>
+      <w:sz w:val="32"/>
+      <w:szCs w:val="32"/>
+    </w:rPr>
+  </w:style>
+  <w:style w:type="character" w:customStyle="1" w:styleId="Heading2Char">
+    <w:name w:val="Heading 2 Char"/>
+    <w:basedOn w:val="DefaultParagraphFont"/>
+    <w:link w:val="Heading2"/>
+    <w:uiPriority w:val="9"/>
+    <w:rsid w:val="00D075DE"/>
+    <w:rPr>
+      <w:rFonts w:asciiTheme="majorHAnsi" w:eastAsiaTheme="majorEastAsia" w:hAnsiTheme="majorHAnsi" w:cstheme="majorBidi"/>
+      <w:color w:val="2F5496" w:themeColor="accent1" w:themeShade="BF"/>
+      <w:sz w:val="26"/>
+      <w:szCs w:val="26"/>
+    </w:rPr>
+  </w:style>
+  <w:style w:type="character" w:customStyle="1" w:styleId="Heading3Char">
+    <w:name w:val="Heading 3 Char"/>
+    <w:basedOn w:val="DefaultParagraphFont"/>
+    <w:link w:val="Heading3"/>
+    <w:uiPriority w:val="9"/>
+    <w:rsid w:val="00D075DE"/>
+    <w:rPr>
+      <w:rFonts w:asciiTheme="majorHAnsi" w:eastAsiaTheme="majorEastAsia" w:hAnsiTheme="majorHAnsi" w:cstheme="majorBidi"/>
+      <w:color w:val="1F3763" w:themeColor="accent1" w:themeShade="7F"/>
+      <w:sz w:val="24"/>
+      <w:szCs w:val="24"/>
+    </w:rPr>
+  </w:style>
+  <w:style w:type="paragraph" w:styleId="ListParagraph">
+    <w:name w:val="List Paragraph"/>
+    <w:basedOn w:val="Normal"/>
+    <w:uiPriority w:val="34"/>
+    <w:qFormat/>
+    <w:rsid w:val="00D075DE"/>
+    <w:pPr>
+      <w:ind w:left="720"/>
+      <w:contextualSpacing/>
+    </w:pPr>
   </w:style>
 </w:styles>
 </file>

</xml_diff>